<commit_message>
Update of project - Console class 99% finished
</commit_message>
<xml_diff>
--- a/Statement-Of-Completeness.docx
+++ b/Statement-Of-Completeness.docx
@@ -646,8 +646,6 @@
                 <w:sz w:val="28"/>
               </w:rPr>
             </w:pPr>
-            <w:bookmarkStart w:id="0" w:name="_GoBack"/>
-            <w:bookmarkEnd w:id="0"/>
             <w:r>
               <w:rPr>
                 <w:b/>
@@ -811,7 +809,7 @@
               <w:rPr>
                 <w:sz w:val="24"/>
               </w:rPr>
-              <w:t>Y/N</w:t>
+              <w:t>Y</w:t>
             </w:r>
           </w:p>
         </w:tc>
@@ -872,7 +870,7 @@
               <w:rPr>
                 <w:sz w:val="24"/>
               </w:rPr>
-              <w:t>Y/N</w:t>
+              <w:t>Y</w:t>
             </w:r>
           </w:p>
         </w:tc>
@@ -941,7 +939,7 @@
               <w:rPr>
                 <w:sz w:val="24"/>
               </w:rPr>
-              <w:t>Y/N</w:t>
+              <w:t>Y</w:t>
             </w:r>
           </w:p>
         </w:tc>
@@ -1071,7 +1069,7 @@
               <w:rPr>
                 <w:sz w:val="24"/>
               </w:rPr>
-              <w:t>Y/N</w:t>
+              <w:t>Y</w:t>
             </w:r>
           </w:p>
         </w:tc>
@@ -1132,7 +1130,7 @@
               <w:rPr>
                 <w:sz w:val="24"/>
               </w:rPr>
-              <w:t>Y/N</w:t>
+              <w:t>Y</w:t>
             </w:r>
           </w:p>
         </w:tc>
@@ -1201,8 +1199,10 @@
               <w:rPr>
                 <w:sz w:val="24"/>
               </w:rPr>
-              <w:t>Y/N</w:t>
-            </w:r>
+              <w:t>Y</w:t>
+            </w:r>
+            <w:bookmarkStart w:id="0" w:name="_GoBack"/>
+            <w:bookmarkEnd w:id="0"/>
           </w:p>
         </w:tc>
       </w:tr>
@@ -1262,7 +1262,7 @@
               <w:rPr>
                 <w:sz w:val="24"/>
               </w:rPr>
-              <w:t>Y/N</w:t>
+              <w:t>Y</w:t>
             </w:r>
           </w:p>
         </w:tc>
@@ -1355,21 +1355,21 @@
               <w:rPr>
                 <w:sz w:val="24"/>
               </w:rPr>
-              <w:t>Y/N</w:t>
-            </w:r>
-          </w:p>
-          <w:p>
-            <w:pPr>
-              <w:jc w:val="right"/>
-              <w:rPr>
-                <w:sz w:val="24"/>
-              </w:rPr>
-            </w:pPr>
-            <w:r>
-              <w:rPr>
-                <w:sz w:val="24"/>
-              </w:rPr>
-              <w:t>Y/N</w:t>
+              <w:t>Y</w:t>
+            </w:r>
+          </w:p>
+          <w:p>
+            <w:pPr>
+              <w:jc w:val="right"/>
+              <w:rPr>
+                <w:sz w:val="24"/>
+              </w:rPr>
+            </w:pPr>
+            <w:r>
+              <w:rPr>
+                <w:sz w:val="24"/>
+              </w:rPr>
+              <w:t>Y</w:t>
             </w:r>
           </w:p>
         </w:tc>
@@ -6118,7 +6118,7 @@
 </file>
 
 <file path=customXml/itemProps1.xml><?xml version="1.0" encoding="utf-8"?>
-<ds:datastoreItem xmlns:ds="http://schemas.openxmlformats.org/officeDocument/2006/customXml" ds:itemID="{73A1583A-6F08-413B-9F8C-C9CCB459F8F1}">
+<ds:datastoreItem xmlns:ds="http://schemas.openxmlformats.org/officeDocument/2006/customXml" ds:itemID="{4DA4ABFF-3BB9-42BD-8A4D-93D69540D9E5}">
   <ds:schemaRefs>
     <ds:schemaRef ds:uri="http://schemas.openxmlformats.org/officeDocument/2006/bibliography"/>
   </ds:schemaRefs>

</xml_diff>